<commit_message>
Update requirements document for SetupPollTrackerController.java
</commit_message>
<xml_diff>
--- a/PollingProject/Requirements list for SetupPollTrackerController.docx
+++ b/PollingProject/Requirements list for SetupPollTrackerController.docx
@@ -41,7 +41,13 @@
       </w:r>
       <w:proofErr w:type="spellEnd"/>
       <w:r>
-        <w:t xml:space="preserve">.  When you get the values of these text fields from the user, they will have to be converted from </w:t>
+        <w:t xml:space="preserve">.  </w:t>
+      </w:r>
+      <w:r>
+        <w:t>G</w:t>
+      </w:r>
+      <w:r>
+        <w:t xml:space="preserve">et the values of these text fields from the user, convert from </w:t>
       </w:r>
       <w:proofErr w:type="spellStart"/>
       <w:r>
@@ -457,7 +463,13 @@
       </w:r>
       <w:proofErr w:type="spellEnd"/>
       <w:r>
-        <w:t xml:space="preserve"> which is called polls.  The idea here is that you will fill and/or make changes to the local version of polls, and then copy it back over to the main version of polls.</w:t>
+        <w:t xml:space="preserve"> which is called polls.  </w:t>
+      </w:r>
+      <w:r>
+        <w:t xml:space="preserve">We will </w:t>
+      </w:r>
+      <w:r>
+        <w:t>fill and/or make changes to the local version of polls, and then copy it back over to the main version of polls.</w:t>
       </w:r>
     </w:p>
     <w:p>
@@ -564,7 +576,13 @@
         </w:numPr>
       </w:pPr>
       <w:r>
-        <w:t>A local version of the main Factory which is called factory.  Again, the idea here is that you will create a local factory, and then copy it back over to the main factory.</w:t>
+        <w:t xml:space="preserve">A local version of the main Factory which is called factory.  Again, </w:t>
+      </w:r>
+      <w:r>
+        <w:t xml:space="preserve">we </w:t>
+      </w:r>
+      <w:r>
+        <w:t>will create a local factory, and then copy it back over to the main factory.</w:t>
       </w:r>
     </w:p>
     <w:p/>
@@ -665,7 +683,13 @@
         </w:numPr>
       </w:pPr>
       <w:r>
-        <w:t xml:space="preserve">In order for your code to know what the types </w:t>
+        <w:t xml:space="preserve">In order for </w:t>
+      </w:r>
+      <w:r>
+        <w:t xml:space="preserve">the </w:t>
+      </w:r>
+      <w:r>
+        <w:t xml:space="preserve">code to know what the types </w:t>
       </w:r>
       <w:proofErr w:type="spellStart"/>
       <w:r>
@@ -673,7 +697,13 @@
       </w:r>
       <w:proofErr w:type="spellEnd"/>
       <w:r>
-        <w:t xml:space="preserve"> and Factory mean, you will have to import those classes from the model package.</w:t>
+        <w:t xml:space="preserve"> and Factory mean, </w:t>
+      </w:r>
+      <w:r>
+        <w:t>i</w:t>
+      </w:r>
+      <w:r>
+        <w:t>mport those classes from the model package.</w:t>
       </w:r>
     </w:p>
     <w:p/>
@@ -744,7 +774,16 @@
         </w:numPr>
       </w:pPr>
       <w:r>
-        <w:t xml:space="preserve">Create a new set of polls using some default values.  Since you will obviously be creating new sets of polls whenever someone puts in new values, it makes sense to put the process of creating new polls into a local private helper method (I called mine </w:t>
+        <w:t xml:space="preserve">Create a new set of polls using some default values.  Since </w:t>
+      </w:r>
+      <w:r>
+        <w:t xml:space="preserve">we </w:t>
+      </w:r>
+      <w:r>
+        <w:t xml:space="preserve">will obviously be creating new sets of polls whenever someone puts in new values, it makes sense to put the process of creating new polls into a local private helper method </w:t>
+      </w:r>
+      <w:r>
+        <w:t xml:space="preserve">- </w:t>
       </w:r>
       <w:proofErr w:type="spellStart"/>
       <w:proofErr w:type="gramStart"/>
@@ -784,13 +823,17 @@
         <w:ind w:left="360"/>
       </w:pPr>
       <w:r>
-        <w:t xml:space="preserve">The only thing that needs to be done is this </w:t>
-      </w:r>
-      <w:proofErr w:type="spellStart"/>
-      <w:r>
-        <w:t>methos</w:t>
-      </w:r>
-      <w:proofErr w:type="spellEnd"/>
+        <w:t>The only thing that needs to be done i</w:t>
+      </w:r>
+      <w:r>
+        <w:t>n</w:t>
+      </w:r>
+      <w:r>
+        <w:t xml:space="preserve"> this metho</w:t>
+      </w:r>
+      <w:r>
+        <w:t>d</w:t>
+      </w:r>
       <w:r>
         <w:t xml:space="preserve"> is to set the </w:t>
       </w:r>
@@ -800,7 +843,13 @@
       </w:r>
       <w:proofErr w:type="spellEnd"/>
       <w:r>
-        <w:t xml:space="preserve"> values to the local integer values for the three appropriate integer variables defined in step 1 above.  You might not think that you even need to do this, but depending on how other people write their portions of the code, it may be that these values get changed in the main app from another tab, and so we should always update them in the GUI each time we either come back to this tab, or do anything really.</w:t>
+        <w:t xml:space="preserve"> values to the local integer values for the three appropriate integer variables defined in step 1 above.  </w:t>
+      </w:r>
+      <w:r>
+        <w:t>We</w:t>
+      </w:r>
+      <w:r>
+        <w:t xml:space="preserve"> might not even need to do this, but depending on how other people write their portions of the code, it may be that these values get changed in the main app from another tab, and so we should always update them in the GUI each time we either come back to this tab, or do anything really.</w:t>
       </w:r>
     </w:p>
     <w:p>
@@ -1161,7 +1210,10 @@
         <w:ind w:left="1440"/>
       </w:pPr>
       <w:r>
-        <w:t xml:space="preserve">Then, you will need to write a little for loop to set the various elements of </w:t>
+        <w:t>W</w:t>
+      </w:r>
+      <w:r>
+        <w:t xml:space="preserve">rite a little for loop to set the various elements of </w:t>
       </w:r>
       <w:proofErr w:type="spellStart"/>
       <w:r>
@@ -1194,7 +1246,13 @@
       </w:r>
       <w:proofErr w:type="spellEnd"/>
       <w:r>
-        <w:t xml:space="preserve"> that you just created by calling the </w:t>
+        <w:t xml:space="preserve"> that </w:t>
+      </w:r>
+      <w:r>
+        <w:t xml:space="preserve">was </w:t>
+      </w:r>
+      <w:r>
+        <w:t xml:space="preserve">just created by calling the </w:t>
       </w:r>
       <w:proofErr w:type="spellStart"/>
       <w:proofErr w:type="gramStart"/>
@@ -1252,10 +1310,19 @@
           <w:numId w:val="1"/>
         </w:numPr>
       </w:pPr>
+      <w:r>
+        <w:t xml:space="preserve">We now have </w:t>
+      </w:r>
+      <w:r>
+        <w:t xml:space="preserve">local versions of the polls and factory, and now all </w:t>
+      </w:r>
+      <w:r>
+        <w:t>we</w:t>
+      </w:r>
       <w:bookmarkStart w:id="0" w:name="_GoBack"/>
       <w:bookmarkEnd w:id="0"/>
       <w:r>
-        <w:t xml:space="preserve">You now have created your local versions of the polls and factory, and now all you have to do is copy them into the main app by calling the </w:t>
+        <w:t xml:space="preserve"> have to do is copy them into the main app by calling the </w:t>
       </w:r>
       <w:proofErr w:type="spellStart"/>
       <w:r>

</xml_diff>